<commit_message>
Updates to comparative analysis script and cover script
</commit_message>
<xml_diff>
--- a/SfM/Method Comparision/Comparison-Analysis-Output.docx
+++ b/SfM/Method Comparision/Comparison-Analysis-Output.docx
@@ -47,35 +47,25 @@
     </w:p>
     <w:p>
       <w:pPr>
-        <w:pStyle w:val="Heading3"/>
-      </w:pPr>
-      <w:bookmarkStart w:id="22" w:name="adult-density"/>
-      <w:bookmarkEnd w:id="22"/>
-      <w:r>
-        <w:t xml:space="preserve">ADULT DENSITY</w:t>
-      </w:r>
-    </w:p>
-    <w:p>
-      <w:pPr>
-        <w:pStyle w:val="FirstParagraph"/>
+        <w:pStyle w:val="Figure"/>
       </w:pPr>
       <w:r>
         <w:drawing>
           <wp:inline>
-            <wp:extent cx="5334000" cy="4667250"/>
+            <wp:extent cx="5334000" cy="5334000"/>
             <wp:effectExtent b="0" l="0" r="0" t="0"/>
             <wp:docPr descr="" id="1" name="Picture"/>
             <a:graphic>
               <a:graphicData uri="http://schemas.openxmlformats.org/drawingml/2006/picture">
                 <pic:pic>
                   <pic:nvPicPr>
-                    <pic:cNvPr descr="Comparison-Analysis-Output_files/figure-docx/unnamed-chunk-2-1.png" id="0" name="Picture"/>
+                    <pic:cNvPr descr="T:/Benthic/Data/SfM/Method%20Comparision/Figures/Adult%20Density/SfM%20Adult%20DensityvDiver%20Adult%20Density.png" id="0" name="Picture"/>
                     <pic:cNvPicPr>
                       <a:picLocks noChangeArrowheads="1" noChangeAspect="1"/>
                     </pic:cNvPicPr>
                   </pic:nvPicPr>
                   <pic:blipFill>
-                    <a:blip r:embed="rId23"/>
+                    <a:blip r:embed="rId22"/>
                     <a:stretch>
                       <a:fillRect/>
                     </a:stretch>
@@ -83,7 +73,7 @@
                   <pic:spPr bwMode="auto">
                     <a:xfrm>
                       <a:off x="0" y="0"/>
-                      <a:ext cx="5334000" cy="4667250"/>
+                      <a:ext cx="5334000" cy="5334000"/>
                     </a:xfrm>
                     <a:prstGeom prst="rect">
                       <a:avLst/>
@@ -101,34 +91,28 @@
           </wp:inline>
         </w:drawing>
       </w:r>
-      <w:r>
-        <w:t xml:space="preserve"> </w:t>
-      </w:r>
-      <w:r>
-        <w:t xml:space="preserve">###JUVENILE DENSITY</w:t>
-      </w:r>
     </w:p>
     <w:p>
       <w:pPr>
-        <w:pStyle w:val="BodyText"/>
+        <w:pStyle w:val="FirstParagraph"/>
       </w:pPr>
       <w:r>
         <w:drawing>
           <wp:inline>
-            <wp:extent cx="5334000" cy="4667250"/>
+            <wp:extent cx="5334000" cy="5334000"/>
             <wp:effectExtent b="0" l="0" r="0" t="0"/>
             <wp:docPr descr="" id="1" name="Picture"/>
             <a:graphic>
               <a:graphicData uri="http://schemas.openxmlformats.org/drawingml/2006/picture">
                 <pic:pic>
                   <pic:nvPicPr>
-                    <pic:cNvPr descr="Comparison-Analysis-Output_files/figure-docx/unnamed-chunk-3-1.png" id="0" name="Picture"/>
+                    <pic:cNvPr descr="T:/Benthic/Data/SfM/Method%20Comparision/Figures/Juvenile%20Density/SfM%20Juvenile%20DensityvDiver%20Juvenile%20Density.png" id="0" name="Picture"/>
                     <pic:cNvPicPr>
                       <a:picLocks noChangeArrowheads="1" noChangeAspect="1"/>
                     </pic:cNvPicPr>
                   </pic:nvPicPr>
                   <pic:blipFill>
-                    <a:blip r:embed="rId24"/>
+                    <a:blip r:embed="rId23"/>
                     <a:stretch>
                       <a:fillRect/>
                     </a:stretch>
@@ -136,7 +120,7 @@
                   <pic:spPr bwMode="auto">
                     <a:xfrm>
                       <a:off x="0" y="0"/>
-                      <a:ext cx="5334000" cy="4667250"/>
+                      <a:ext cx="5334000" cy="5334000"/>
                     </a:xfrm>
                     <a:prstGeom prst="rect">
                       <a:avLst/>
@@ -160,20 +144,20 @@
       <w:r>
         <w:drawing>
           <wp:inline>
-            <wp:extent cx="5334000" cy="4667250"/>
+            <wp:extent cx="5334000" cy="5334000"/>
             <wp:effectExtent b="0" l="0" r="0" t="0"/>
             <wp:docPr descr="" id="1" name="Picture"/>
             <a:graphic>
               <a:graphicData uri="http://schemas.openxmlformats.org/drawingml/2006/picture">
                 <pic:pic>
                   <pic:nvPicPr>
-                    <pic:cNvPr descr="Comparison-Analysis-Output_files/figure-docx/unnamed-chunk-4-1.png" id="0" name="Picture"/>
+                    <pic:cNvPr descr="T:/Benthic/Data/SfM/Method%20Comparision/Figures/Colony%20Size/SfM%20Colony%20LengthvDiver%20Colony%20Length.png" id="0" name="Picture"/>
                     <pic:cNvPicPr>
                       <a:picLocks noChangeArrowheads="1" noChangeAspect="1"/>
                     </pic:cNvPicPr>
                   </pic:nvPicPr>
                   <pic:blipFill>
-                    <a:blip r:embed="rId25"/>
+                    <a:blip r:embed="rId24"/>
                     <a:stretch>
                       <a:fillRect/>
                     </a:stretch>
@@ -181,7 +165,7 @@
                   <pic:spPr bwMode="auto">
                     <a:xfrm>
                       <a:off x="0" y="0"/>
-                      <a:ext cx="5334000" cy="4667250"/>
+                      <a:ext cx="5334000" cy="5334000"/>
                     </a:xfrm>
                     <a:prstGeom prst="rect">
                       <a:avLst/>
@@ -205,20 +189,20 @@
       <w:r>
         <w:drawing>
           <wp:inline>
-            <wp:extent cx="5334000" cy="4667250"/>
+            <wp:extent cx="5334000" cy="5334000"/>
             <wp:effectExtent b="0" l="0" r="0" t="0"/>
             <wp:docPr descr="" id="1" name="Picture"/>
             <a:graphic>
               <a:graphicData uri="http://schemas.openxmlformats.org/drawingml/2006/picture">
                 <pic:pic>
                   <pic:nvPicPr>
-                    <pic:cNvPr descr="Comparison-Analysis-Output_files/figure-docx/unnamed-chunk-5-1.png" id="0" name="Picture"/>
+                    <pic:cNvPr descr="T:/Benthic/Data/SfM/Method%20Comparision/Figures/Old%20Dead/SfM%20Average%20Old%20Dead%20PctvDiver%20Average%20Old%20Dead%20Pct.png" id="0" name="Picture"/>
                     <pic:cNvPicPr>
                       <a:picLocks noChangeArrowheads="1" noChangeAspect="1"/>
                     </pic:cNvPicPr>
                   </pic:nvPicPr>
                   <pic:blipFill>
-                    <a:blip r:embed="rId26"/>
+                    <a:blip r:embed="rId25"/>
                     <a:stretch>
                       <a:fillRect/>
                     </a:stretch>
@@ -226,7 +210,7 @@
                   <pic:spPr bwMode="auto">
                     <a:xfrm>
                       <a:off x="0" y="0"/>
-                      <a:ext cx="5334000" cy="4667250"/>
+                      <a:ext cx="5334000" cy="5334000"/>
                     </a:xfrm>
                     <a:prstGeom prst="rect">
                       <a:avLst/>
@@ -250,20 +234,20 @@
       <w:r>
         <w:drawing>
           <wp:inline>
-            <wp:extent cx="5334000" cy="4667250"/>
+            <wp:extent cx="5334000" cy="5334000"/>
             <wp:effectExtent b="0" l="0" r="0" t="0"/>
             <wp:docPr descr="" id="1" name="Picture"/>
             <a:graphic>
               <a:graphicData uri="http://schemas.openxmlformats.org/drawingml/2006/picture">
                 <pic:pic>
                   <pic:nvPicPr>
-                    <pic:cNvPr descr="Comparison-Analysis-Output_files/figure-docx/unnamed-chunk-6-1.png" id="0" name="Picture"/>
+                    <pic:cNvPr descr="T:/Benthic/Data/SfM/Method%20Comparision/Figures/Recent%20Dead/SfM%20Average%20Recent%20Dead%20PctvDiver%20Average%20Recent%20Dead%20Pct.png" id="0" name="Picture"/>
                     <pic:cNvPicPr>
                       <a:picLocks noChangeArrowheads="1" noChangeAspect="1"/>
                     </pic:cNvPicPr>
                   </pic:nvPicPr>
                   <pic:blipFill>
-                    <a:blip r:embed="rId27"/>
+                    <a:blip r:embed="rId26"/>
                     <a:stretch>
                       <a:fillRect/>
                     </a:stretch>
@@ -271,7 +255,7 @@
                   <pic:spPr bwMode="auto">
                     <a:xfrm>
                       <a:off x="0" y="0"/>
-                      <a:ext cx="5334000" cy="4667250"/>
+                      <a:ext cx="5334000" cy="5334000"/>
                     </a:xfrm>
                     <a:prstGeom prst="rect">
                       <a:avLst/>
@@ -295,20 +279,20 @@
       <w:r>
         <w:drawing>
           <wp:inline>
-            <wp:extent cx="5334000" cy="4667250"/>
+            <wp:extent cx="5334000" cy="5334000"/>
             <wp:effectExtent b="0" l="0" r="0" t="0"/>
             <wp:docPr descr="" id="1" name="Picture"/>
             <a:graphic>
               <a:graphicData uri="http://schemas.openxmlformats.org/drawingml/2006/picture">
                 <pic:pic>
                   <pic:nvPicPr>
-                    <pic:cNvPr descr="Comparison-Analysis-Output_files/figure-docx/unnamed-chunk-7-1.png" id="0" name="Picture"/>
+                    <pic:cNvPr descr="T:/Benthic/Data/SfM/Method%20Comparision/Figures/Bleaching/SfM%20Bleaching%20PrevalencevDiver%20Bleaching%20Prevalence.png" id="0" name="Picture"/>
                     <pic:cNvPicPr>
                       <a:picLocks noChangeArrowheads="1" noChangeAspect="1"/>
                     </pic:cNvPicPr>
                   </pic:nvPicPr>
                   <pic:blipFill>
-                    <a:blip r:embed="rId28"/>
+                    <a:blip r:embed="rId27"/>
                     <a:stretch>
                       <a:fillRect/>
                     </a:stretch>
@@ -316,7 +300,7 @@
                   <pic:spPr bwMode="auto">
                     <a:xfrm>
                       <a:off x="0" y="0"/>
-                      <a:ext cx="5334000" cy="4667250"/>
+                      <a:ext cx="5334000" cy="5334000"/>
                     </a:xfrm>
                     <a:prstGeom prst="rect">
                       <a:avLst/>
@@ -338,22 +322,25 @@
         <w:t xml:space="preserve"> </w:t>
       </w:r>
       <w:r>
+        <w:t xml:space="preserve"> </w:t>
+      </w:r>
+      <w:r>
         <w:drawing>
           <wp:inline>
-            <wp:extent cx="5334000" cy="4667250"/>
+            <wp:extent cx="5334000" cy="5334000"/>
             <wp:effectExtent b="0" l="0" r="0" t="0"/>
             <wp:docPr descr="" id="1" name="Picture"/>
             <a:graphic>
               <a:graphicData uri="http://schemas.openxmlformats.org/drawingml/2006/picture">
                 <pic:pic>
                   <pic:nvPicPr>
-                    <pic:cNvPr descr="Comparison-Analysis-Output_files/figure-docx/unnamed-chunk-8-1.png" id="0" name="Picture"/>
+                    <pic:cNvPr descr="T:/Benthic/Data/SfM/Method%20Comparision/Figures/AcuteDZ/SfM%20General%20Disease%20PrevalencevDiver%20General%20Disease%20Prevalence.png" id="0" name="Picture"/>
                     <pic:cNvPicPr>
                       <a:picLocks noChangeArrowheads="1" noChangeAspect="1"/>
                     </pic:cNvPicPr>
                   </pic:nvPicPr>
                   <pic:blipFill>
-                    <a:blip r:embed="rId29"/>
+                    <a:blip r:embed="rId28"/>
                     <a:stretch>
                       <a:fillRect/>
                     </a:stretch>
@@ -361,7 +348,7 @@
                   <pic:spPr bwMode="auto">
                     <a:xfrm>
                       <a:off x="0" y="0"/>
-                      <a:ext cx="5334000" cy="4667250"/>
+                      <a:ext cx="5334000" cy="5334000"/>
                     </a:xfrm>
                     <a:prstGeom prst="rect">
                       <a:avLst/>
@@ -383,46 +370,7 @@
         <w:t xml:space="preserve"> </w:t>
       </w:r>
       <w:r>
-        <w:drawing>
-          <wp:inline>
-            <wp:extent cx="5334000" cy="4667250"/>
-            <wp:effectExtent b="0" l="0" r="0" t="0"/>
-            <wp:docPr descr="" id="1" name="Picture"/>
-            <a:graphic>
-              <a:graphicData uri="http://schemas.openxmlformats.org/drawingml/2006/picture">
-                <pic:pic>
-                  <pic:nvPicPr>
-                    <pic:cNvPr descr="Comparison-Analysis-Output_files/figure-docx/unnamed-chunk-9-1.png" id="0" name="Picture"/>
-                    <pic:cNvPicPr>
-                      <a:picLocks noChangeArrowheads="1" noChangeAspect="1"/>
-                    </pic:cNvPicPr>
-                  </pic:nvPicPr>
-                  <pic:blipFill>
-                    <a:blip r:embed="rId30"/>
-                    <a:stretch>
-                      <a:fillRect/>
-                    </a:stretch>
-                  </pic:blipFill>
-                  <pic:spPr bwMode="auto">
-                    <a:xfrm>
-                      <a:off x="0" y="0"/>
-                      <a:ext cx="5334000" cy="4667250"/>
-                    </a:xfrm>
-                    <a:prstGeom prst="rect">
-                      <a:avLst/>
-                    </a:prstGeom>
-                    <a:noFill/>
-                    <a:ln w="9525">
-                      <a:noFill/>
-                      <a:headEnd/>
-                      <a:tailEnd/>
-                    </a:ln>
-                  </pic:spPr>
-                </pic:pic>
-              </a:graphicData>
-            </a:graphic>
-          </wp:inline>
-        </w:drawing>
+        <w:t xml:space="preserve">```</w:t>
       </w:r>
     </w:p>
     <w:sectPr/>
@@ -533,7 +481,7 @@
     </w:lvl>
   </w:abstractNum>
   <w:abstractNum w:abstractNumId="990">
-    <w:nsid w:val="549219cd"/>
+    <w:nsid w:val="4e6d684c"/>
     <w:multiLevelType w:val="multilevel"/>
     <w:lvl w:ilvl="0">
       <w:numFmt w:val="bullet"/>

</xml_diff>